<commit_message>
write about introduction of primary reserach
</commit_message>
<xml_diff>
--- a/UXPlot-Summary.docx
+++ b/UXPlot-Summary.docx
@@ -2913,6 +2913,44 @@
         <w:t>名である．</w:t>
       </w:r>
     </w:p>
+    <w:p>
+      <w:pPr>
+        <w:pStyle w:val="aff"/>
+        <w:rPr>
+          <w:rFonts w:asciiTheme="minorEastAsia" w:eastAsiaTheme="minorEastAsia" w:hAnsiTheme="minorEastAsia" w:hint="eastAsia"/>
+          <w:b w:val="0"/>
+          <w:sz w:val="20"/>
+          <w:szCs w:val="20"/>
+        </w:rPr>
+      </w:pPr>
+      <w:r>
+        <w:rPr>
+          <w:rFonts w:asciiTheme="minorEastAsia" w:eastAsiaTheme="minorEastAsia" w:hAnsiTheme="minorEastAsia" w:hint="eastAsia"/>
+          <w:b w:val="0"/>
+          <w:sz w:val="20"/>
+          <w:szCs w:val="20"/>
+        </w:rPr>
+        <w:t>表</w:t>
+      </w:r>
+      <w:r>
+        <w:rPr>
+          <w:rFonts w:asciiTheme="minorEastAsia" w:eastAsiaTheme="minorEastAsia" w:hAnsiTheme="minorEastAsia"/>
+          <w:b w:val="0"/>
+          <w:sz w:val="20"/>
+          <w:szCs w:val="20"/>
+        </w:rPr>
+        <w:t xml:space="preserve">1 </w:t>
+      </w:r>
+      <w:r>
+        <w:rPr>
+          <w:rFonts w:asciiTheme="minorEastAsia" w:eastAsiaTheme="minorEastAsia" w:hAnsiTheme="minorEastAsia" w:hint="eastAsia"/>
+          <w:b w:val="0"/>
+          <w:sz w:val="20"/>
+          <w:szCs w:val="20"/>
+        </w:rPr>
+        <w:t>実験環境</w:t>
+      </w:r>
+    </w:p>
     <w:tbl>
       <w:tblPr>
         <w:tblW w:w="0" w:type="auto"/>
@@ -3360,7 +3398,6 @@
           <w:sz w:val="20"/>
           <w:szCs w:val="20"/>
         </w:rPr>
-        <w:lastRenderedPageBreak/>
         <w:t>2</w:t>
       </w:r>
       <w:r>
@@ -4463,7 +4500,17 @@
           <w:sz w:val="20"/>
           <w:szCs w:val="20"/>
         </w:rPr>
-        <w:t>のインタフェースを比較した．</w:t>
+        <w:t>のイ</w:t>
+      </w:r>
+      <w:r>
+        <w:rPr>
+          <w:rFonts w:asciiTheme="minorEastAsia" w:eastAsiaTheme="minorEastAsia" w:hAnsiTheme="minorEastAsia" w:hint="eastAsia"/>
+          <w:b w:val="0"/>
+          <w:sz w:val="20"/>
+          <w:szCs w:val="20"/>
+        </w:rPr>
+        <w:lastRenderedPageBreak/>
+        <w:t>ンタフェースを比較した．</w:t>
       </w:r>
     </w:p>
     <w:p>
@@ -4484,7 +4531,6 @@
           <w:sz w:val="20"/>
           <w:szCs w:val="20"/>
         </w:rPr>
-        <w:lastRenderedPageBreak/>
         <w:t>2</w:t>
       </w:r>
       <w:r>
@@ -4670,8 +4716,6 @@
         </w:rPr>
         <w:t>に示す．</w:t>
       </w:r>
-      <w:bookmarkStart w:id="0" w:name="_GoBack"/>
-      <w:bookmarkEnd w:id="0"/>
     </w:p>
     <w:p>
       <w:pPr>
@@ -5582,57 +5626,1574 @@
     </w:p>
     <w:p>
       <w:pPr>
-        <w:pStyle w:val="aff"/>
-        <w:jc w:val="left"/>
+        <w:ind w:firstLineChars="0" w:firstLine="0"/>
+        <w:rPr>
+          <w:rFonts w:hint="eastAsia"/>
+        </w:rPr>
+      </w:pPr>
+    </w:p>
+    <w:p>
+      <w:pPr>
+        <w:ind w:firstLineChars="0" w:firstLine="0"/>
+        <w:rPr>
+          <w:rFonts w:asciiTheme="minorEastAsia" w:eastAsiaTheme="minorEastAsia" w:hAnsiTheme="minorEastAsia" w:hint="eastAsia"/>
+        </w:rPr>
+      </w:pPr>
+      <w:r>
+        <w:rPr>
+          <w:rFonts w:asciiTheme="minorHAnsi" w:eastAsiaTheme="minorEastAsia" w:hAnsiTheme="minorHAnsi"/>
+        </w:rPr>
+        <w:lastRenderedPageBreak/>
+        <w:t>3</w:t>
+      </w:r>
+      <w:r>
         <w:rPr>
           <w:rFonts w:asciiTheme="minorEastAsia" w:eastAsiaTheme="minorEastAsia" w:hAnsiTheme="minorEastAsia"/>
-          <w:b w:val="0"/>
-          <w:sz w:val="20"/>
-          <w:szCs w:val="20"/>
-        </w:rPr>
-      </w:pPr>
+        </w:rPr>
+        <w:t xml:space="preserve">. </w:t>
+      </w:r>
+      <w:r>
+        <w:rPr>
+          <w:rFonts w:asciiTheme="minorHAnsi" w:eastAsiaTheme="minorEastAsia" w:hAnsiTheme="minorHAnsi"/>
+        </w:rPr>
+        <w:t>Web</w:t>
+      </w:r>
+      <w:r>
+        <w:rPr>
+          <w:rFonts w:asciiTheme="minorEastAsia" w:eastAsiaTheme="minorEastAsia" w:hAnsiTheme="minorEastAsia" w:hint="eastAsia"/>
+        </w:rPr>
+        <w:t>サイト利用時の一時的</w:t>
+      </w:r>
+      <w:r>
+        <w:rPr>
+          <w:rFonts w:asciiTheme="minorHAnsi" w:eastAsiaTheme="minorEastAsia" w:hAnsiTheme="minorHAnsi"/>
+        </w:rPr>
+        <w:t>UX</w:t>
+      </w:r>
+      <w:r>
+        <w:rPr>
+          <w:rFonts w:asciiTheme="minorEastAsia" w:eastAsiaTheme="minorEastAsia" w:hAnsiTheme="minorEastAsia" w:hint="eastAsia"/>
+        </w:rPr>
+        <w:t>の取得</w:t>
+      </w:r>
     </w:p>
-    <w:p/>
     <w:p>
       <w:pPr>
+        <w:ind w:firstLineChars="0" w:firstLine="0"/>
+        <w:rPr>
+          <w:rFonts w:asciiTheme="minorEastAsia" w:eastAsiaTheme="minorEastAsia" w:hAnsiTheme="minorEastAsia" w:hint="eastAsia"/>
+          <w:b/>
+          <w:sz w:val="20"/>
+          <w:szCs w:val="20"/>
+        </w:rPr>
+      </w:pPr>
+      <w:r>
+        <w:rPr>
+          <w:rFonts w:asciiTheme="minorEastAsia" w:eastAsiaTheme="minorEastAsia" w:hAnsiTheme="minorEastAsia" w:hint="eastAsia"/>
+        </w:rPr>
+        <w:t xml:space="preserve">　</w:t>
+      </w:r>
+      <w:r>
+        <w:rPr>
+          <w:rFonts w:asciiTheme="minorEastAsia" w:eastAsiaTheme="minorEastAsia" w:hAnsiTheme="minorEastAsia" w:hint="eastAsia"/>
+        </w:rPr>
+        <w:t>詳細な一時的</w:t>
+      </w:r>
+      <w:r>
+        <w:rPr>
+          <w:rFonts w:asciiTheme="minorHAnsi" w:eastAsiaTheme="minorEastAsia" w:hAnsiTheme="minorHAnsi"/>
+        </w:rPr>
+        <w:t>UX</w:t>
+      </w:r>
+      <w:r>
+        <w:rPr>
+          <w:rFonts w:asciiTheme="minorEastAsia" w:eastAsiaTheme="minorEastAsia" w:hAnsiTheme="minorEastAsia" w:hint="eastAsia"/>
+        </w:rPr>
+        <w:t>の取得と実体験の阻害が少ないという観点から，出力インタフェースではグラフあり，入力インタフェースでは音声入力を採用し，実際のサービスを対象として実験を行う．</w:t>
+      </w:r>
+      <w:r>
+        <w:rPr>
+          <w:rFonts w:asciiTheme="minorEastAsia" w:eastAsiaTheme="minorEastAsia" w:hAnsiTheme="minorEastAsia" w:hint="eastAsia"/>
+        </w:rPr>
+        <w:t>本実験では，</w:t>
+      </w:r>
+      <w:r>
+        <w:rPr>
+          <w:rFonts w:asciiTheme="minorHAnsi" w:eastAsiaTheme="minorEastAsia" w:hAnsiTheme="minorHAnsi"/>
+        </w:rPr>
+        <w:t>Web</w:t>
+      </w:r>
+      <w:r>
+        <w:rPr>
+          <w:rFonts w:asciiTheme="minorEastAsia" w:eastAsiaTheme="minorEastAsia" w:hAnsiTheme="minorEastAsia" w:hint="eastAsia"/>
+        </w:rPr>
+        <w:t>サイト利用時の</w:t>
+      </w:r>
+      <w:r>
+        <w:rPr>
+          <w:rFonts w:asciiTheme="minorHAnsi" w:eastAsiaTheme="minorEastAsia" w:hAnsiTheme="minorHAnsi"/>
+        </w:rPr>
+        <w:t>UX</w:t>
+      </w:r>
+      <w:r>
+        <w:rPr>
+          <w:rFonts w:asciiTheme="minorEastAsia" w:eastAsiaTheme="minorEastAsia" w:hAnsiTheme="minorEastAsia" w:hint="eastAsia"/>
+        </w:rPr>
+        <w:t>を取得し，</w:t>
+      </w:r>
+      <w:r>
+        <w:rPr>
+          <w:rFonts w:asciiTheme="minorHAnsi" w:eastAsiaTheme="minorEastAsia" w:hAnsiTheme="minorHAnsi"/>
+        </w:rPr>
+        <w:t>UX</w:t>
+      </w:r>
+      <w:r>
+        <w:rPr>
+          <w:rFonts w:asciiTheme="minorEastAsia" w:eastAsiaTheme="minorEastAsia" w:hAnsiTheme="minorEastAsia" w:hint="eastAsia"/>
+        </w:rPr>
+        <w:t>カーブと比較しながら有効性について検証する．</w:t>
+      </w:r>
+      <w:r>
+        <w:rPr>
+          <w:rFonts w:asciiTheme="minorHAnsi" w:eastAsiaTheme="minorEastAsia" w:hAnsiTheme="minorHAnsi"/>
+        </w:rPr>
+        <w:t>Web</w:t>
+      </w:r>
+      <w:r>
+        <w:rPr>
+          <w:rFonts w:asciiTheme="minorEastAsia" w:eastAsiaTheme="minorEastAsia" w:hAnsiTheme="minorEastAsia" w:hint="eastAsia"/>
+        </w:rPr>
+        <w:t>サイトは</w:t>
+      </w:r>
+      <w:r>
+        <w:rPr>
+          <w:rFonts w:asciiTheme="minorHAnsi" w:eastAsiaTheme="minorEastAsia" w:hAnsiTheme="minorHAnsi"/>
+        </w:rPr>
+        <w:t>SUNTRY</w:t>
+      </w:r>
+      <w:r>
+        <w:rPr>
+          <w:rFonts w:asciiTheme="minorEastAsia" w:eastAsiaTheme="minorEastAsia" w:hAnsiTheme="minorEastAsia" w:hint="eastAsia"/>
+        </w:rPr>
+        <w:t>の</w:t>
+      </w:r>
+      <w:r>
+        <w:rPr>
+          <w:rFonts w:asciiTheme="minorHAnsi" w:eastAsiaTheme="minorEastAsia" w:hAnsiTheme="minorHAnsi"/>
+        </w:rPr>
+        <w:t>Web</w:t>
+      </w:r>
+      <w:r>
+        <w:rPr>
+          <w:rFonts w:asciiTheme="minorEastAsia" w:eastAsiaTheme="minorEastAsia" w:hAnsiTheme="minorEastAsia" w:hint="eastAsia"/>
+        </w:rPr>
+        <w:t>サイトを対象とし</w:t>
+      </w:r>
+      <w:r>
+        <w:rPr>
+          <w:rFonts w:asciiTheme="minorEastAsia" w:eastAsiaTheme="minorEastAsia" w:hAnsiTheme="minorEastAsia" w:hint="eastAsia"/>
+        </w:rPr>
+        <w:t>た．</w:t>
+      </w:r>
+      <w:r>
+        <w:rPr>
+          <w:rFonts w:asciiTheme="minorEastAsia" w:eastAsiaTheme="minorEastAsia" w:hAnsiTheme="minorEastAsia" w:hint="eastAsia"/>
+        </w:rPr>
+        <w:t>コンテンツを</w:t>
+      </w:r>
+      <w:r>
+        <w:rPr>
+          <w:rFonts w:asciiTheme="minorEastAsia" w:eastAsiaTheme="minorEastAsia" w:hAnsiTheme="minorEastAsia" w:hint="eastAsia"/>
+        </w:rPr>
+        <w:t>利用しながら</w:t>
+      </w:r>
+      <w:r>
+        <w:rPr>
+          <w:rFonts w:asciiTheme="minorEastAsia" w:eastAsiaTheme="minorEastAsia" w:hAnsiTheme="minorEastAsia" w:hint="eastAsia"/>
+        </w:rPr>
+        <w:t>サイト内で扱えるポイントを貯めていき，最終的に取得したポイントを利用して懸賞に応募するというタスクを行ってもらった．</w:t>
+      </w:r>
+      <w:r>
+        <w:rPr>
+          <w:rFonts w:asciiTheme="minorEastAsia" w:eastAsiaTheme="minorEastAsia" w:hAnsiTheme="minorEastAsia" w:hint="eastAsia"/>
+        </w:rPr>
+        <w:t>実験はアプリケーシ</w:t>
+      </w:r>
+      <w:bookmarkStart w:id="0" w:name="_GoBack"/>
+      <w:bookmarkEnd w:id="0"/>
+      <w:r>
+        <w:rPr>
+          <w:rFonts w:asciiTheme="minorEastAsia" w:eastAsiaTheme="minorEastAsia" w:hAnsiTheme="minorEastAsia" w:hint="eastAsia"/>
+        </w:rPr>
+        <w:t>ョン・</w:t>
+      </w:r>
+      <w:r>
+        <w:rPr>
+          <w:rFonts w:asciiTheme="minorHAnsi" w:eastAsiaTheme="minorEastAsia" w:hAnsiTheme="minorHAnsi"/>
+        </w:rPr>
+        <w:t>PC</w:t>
+      </w:r>
+      <w:r>
+        <w:rPr>
+          <w:rFonts w:asciiTheme="minorEastAsia" w:eastAsiaTheme="minorEastAsia" w:hAnsiTheme="minorEastAsia" w:hint="eastAsia"/>
+        </w:rPr>
+        <w:t>の操作を経て慣れた状態から開始した．</w:t>
+      </w:r>
+      <w:r>
+        <w:rPr>
+          <w:rFonts w:asciiTheme="minorEastAsia" w:eastAsiaTheme="minorEastAsia" w:hAnsiTheme="minorEastAsia" w:hint="eastAsia"/>
+        </w:rPr>
+        <w:t>まず，</w:t>
+      </w:r>
+      <w:r>
+        <w:rPr>
+          <w:rFonts w:asciiTheme="minorEastAsia" w:eastAsiaTheme="minorEastAsia" w:hAnsiTheme="minorEastAsia" w:hint="eastAsia"/>
+        </w:rPr>
+        <w:t>被験者にはサイトの会員登録を行ってもらい，その後，ゲーム系のコンテンツと記事系のコンテンツを利用してもらいポイントを貯めてもらった．最終的に，被験者が貯めたポイントを利用して欲しい懸賞に応募してもらい，応募が完了したら実験を終了とした．</w:t>
+      </w:r>
+      <w:r>
+        <w:rPr>
+          <w:rFonts w:asciiTheme="minorEastAsia" w:eastAsiaTheme="minorEastAsia" w:hAnsiTheme="minorEastAsia" w:hint="eastAsia"/>
+          <w:b/>
+          <w:sz w:val="20"/>
+          <w:szCs w:val="20"/>
+        </w:rPr>
+        <w:t>被験者は健全な大学</w:t>
+      </w:r>
+      <w:r>
+        <w:rPr>
+          <w:rFonts w:asciiTheme="minorEastAsia" w:eastAsiaTheme="minorEastAsia" w:hAnsiTheme="minorEastAsia"/>
+          <w:b/>
+          <w:sz w:val="20"/>
+          <w:szCs w:val="20"/>
+        </w:rPr>
+        <w:t>(</w:t>
+      </w:r>
+      <w:r>
+        <w:rPr>
+          <w:rFonts w:asciiTheme="minorEastAsia" w:eastAsiaTheme="minorEastAsia" w:hAnsiTheme="minorEastAsia" w:hint="eastAsia"/>
+          <w:b/>
+          <w:sz w:val="20"/>
+          <w:szCs w:val="20"/>
+        </w:rPr>
+        <w:t>院</w:t>
+      </w:r>
+      <w:r>
+        <w:rPr>
+          <w:rFonts w:asciiTheme="minorEastAsia" w:eastAsiaTheme="minorEastAsia" w:hAnsiTheme="minorEastAsia"/>
+          <w:b/>
+          <w:sz w:val="20"/>
+          <w:szCs w:val="20"/>
+        </w:rPr>
+        <w:t>)</w:t>
+      </w:r>
+      <w:r>
+        <w:rPr>
+          <w:rFonts w:asciiTheme="minorEastAsia" w:eastAsiaTheme="minorEastAsia" w:hAnsiTheme="minorEastAsia" w:hint="eastAsia"/>
+          <w:b/>
+          <w:sz w:val="20"/>
+          <w:szCs w:val="20"/>
+        </w:rPr>
+        <w:t>生</w:t>
+      </w:r>
+      <w:r>
+        <w:rPr>
+          <w:rFonts w:asciiTheme="minorEastAsia" w:eastAsiaTheme="minorEastAsia" w:hAnsiTheme="minorEastAsia"/>
+          <w:b/>
+          <w:sz w:val="20"/>
+          <w:szCs w:val="20"/>
+        </w:rPr>
+        <w:t>(</w:t>
+      </w:r>
+      <w:r>
+        <w:rPr>
+          <w:rFonts w:asciiTheme="minorHAnsi" w:eastAsiaTheme="minorEastAsia" w:hAnsiTheme="minorHAnsi"/>
+          <w:b/>
+          <w:sz w:val="20"/>
+          <w:szCs w:val="20"/>
+        </w:rPr>
+        <w:t>21</w:t>
+      </w:r>
+      <w:r>
+        <w:rPr>
+          <w:rFonts w:asciiTheme="minorEastAsia" w:eastAsiaTheme="minorEastAsia" w:hAnsiTheme="minorEastAsia" w:hint="eastAsia"/>
+          <w:b/>
+          <w:sz w:val="20"/>
+          <w:szCs w:val="20"/>
+        </w:rPr>
+        <w:t>〜</w:t>
+      </w:r>
+      <w:r>
+        <w:rPr>
+          <w:rFonts w:asciiTheme="minorHAnsi" w:eastAsiaTheme="minorEastAsia" w:hAnsiTheme="minorHAnsi"/>
+          <w:b/>
+          <w:sz w:val="20"/>
+          <w:szCs w:val="20"/>
+        </w:rPr>
+        <w:t>23</w:t>
+      </w:r>
+      <w:r>
+        <w:rPr>
+          <w:rFonts w:asciiTheme="minorEastAsia" w:eastAsiaTheme="minorEastAsia" w:hAnsiTheme="minorEastAsia" w:hint="eastAsia"/>
+          <w:b/>
+          <w:sz w:val="20"/>
+          <w:szCs w:val="20"/>
+        </w:rPr>
+        <w:t>歳</w:t>
+      </w:r>
+      <w:r>
+        <w:rPr>
+          <w:rFonts w:asciiTheme="minorEastAsia" w:eastAsiaTheme="minorEastAsia" w:hAnsiTheme="minorEastAsia"/>
+          <w:b/>
+          <w:sz w:val="20"/>
+          <w:szCs w:val="20"/>
+        </w:rPr>
+        <w:t>)</w:t>
+      </w:r>
+      <w:r>
+        <w:rPr>
+          <w:rFonts w:asciiTheme="minorHAnsi" w:eastAsiaTheme="minorEastAsia" w:hAnsiTheme="minorHAnsi"/>
+          <w:b/>
+          <w:sz w:val="20"/>
+          <w:szCs w:val="20"/>
+        </w:rPr>
+        <w:t>10</w:t>
+      </w:r>
+      <w:r>
+        <w:rPr>
+          <w:rFonts w:asciiTheme="minorEastAsia" w:eastAsiaTheme="minorEastAsia" w:hAnsiTheme="minorEastAsia" w:hint="eastAsia"/>
+          <w:b/>
+          <w:sz w:val="20"/>
+          <w:szCs w:val="20"/>
+        </w:rPr>
+        <w:t>名で，</w:t>
+      </w:r>
+      <w:r>
+        <w:rPr>
+          <w:rFonts w:asciiTheme="minorEastAsia" w:eastAsiaTheme="minorEastAsia" w:hAnsiTheme="minorEastAsia" w:hint="eastAsia"/>
+          <w:b/>
+          <w:sz w:val="20"/>
+          <w:szCs w:val="20"/>
+        </w:rPr>
+        <w:t>実験中</w:t>
+      </w:r>
+      <w:r>
+        <w:rPr>
+          <w:rFonts w:asciiTheme="minorEastAsia" w:eastAsiaTheme="minorEastAsia" w:hAnsiTheme="minorEastAsia" w:hint="eastAsia"/>
+          <w:b/>
+          <w:sz w:val="20"/>
+          <w:szCs w:val="20"/>
+        </w:rPr>
+        <w:t>に被験者が感情の変化が起こったと感じたタイミングで</w:t>
+      </w:r>
+      <w:r>
+        <w:rPr>
+          <w:rFonts w:asciiTheme="minorHAnsi" w:eastAsiaTheme="minorEastAsia" w:hAnsiTheme="minorHAnsi"/>
+          <w:b/>
+          <w:sz w:val="20"/>
+          <w:szCs w:val="20"/>
+        </w:rPr>
+        <w:t>UXPLOT</w:t>
+      </w:r>
+      <w:r>
+        <w:rPr>
+          <w:rFonts w:asciiTheme="minorEastAsia" w:eastAsiaTheme="minorEastAsia" w:hAnsiTheme="minorEastAsia" w:hint="eastAsia"/>
+          <w:b/>
+          <w:sz w:val="20"/>
+          <w:szCs w:val="20"/>
+        </w:rPr>
+        <w:t>を用いて感情を入力してもら</w:t>
+      </w:r>
+      <w:r>
+        <w:rPr>
+          <w:rFonts w:asciiTheme="minorEastAsia" w:eastAsiaTheme="minorEastAsia" w:hAnsiTheme="minorEastAsia" w:hint="eastAsia"/>
+          <w:b/>
+          <w:sz w:val="20"/>
+          <w:szCs w:val="20"/>
+        </w:rPr>
+        <w:t>い，合わせて</w:t>
+      </w:r>
+      <w:r>
+        <w:rPr>
+          <w:rFonts w:asciiTheme="minorEastAsia" w:eastAsiaTheme="minorEastAsia" w:hAnsiTheme="minorEastAsia" w:hint="eastAsia"/>
+          <w:b/>
+          <w:sz w:val="20"/>
+          <w:szCs w:val="20"/>
+        </w:rPr>
+        <w:t>録画ソフトを用いて画面を撮影し</w:t>
+      </w:r>
+      <w:r>
+        <w:rPr>
+          <w:rFonts w:asciiTheme="minorEastAsia" w:eastAsiaTheme="minorEastAsia" w:hAnsiTheme="minorEastAsia" w:hint="eastAsia"/>
+          <w:b/>
+          <w:sz w:val="20"/>
+          <w:szCs w:val="20"/>
+        </w:rPr>
+        <w:t>てユーザの行動を記録した</w:t>
+      </w:r>
+      <w:r>
+        <w:rPr>
+          <w:rFonts w:asciiTheme="minorEastAsia" w:eastAsiaTheme="minorEastAsia" w:hAnsiTheme="minorEastAsia" w:hint="eastAsia"/>
+          <w:b/>
+          <w:sz w:val="20"/>
+          <w:szCs w:val="20"/>
+        </w:rPr>
+        <w:t>．実験後は，前節同様</w:t>
+      </w:r>
+      <w:r>
+        <w:rPr>
+          <w:rFonts w:asciiTheme="minorHAnsi" w:eastAsiaTheme="minorEastAsia" w:hAnsiTheme="minorHAnsi"/>
+          <w:b/>
+          <w:sz w:val="20"/>
+          <w:szCs w:val="20"/>
+        </w:rPr>
+        <w:t>UX</w:t>
+      </w:r>
+      <w:r>
+        <w:rPr>
+          <w:rFonts w:asciiTheme="minorEastAsia" w:eastAsiaTheme="minorEastAsia" w:hAnsiTheme="minorEastAsia" w:hint="eastAsia"/>
+          <w:b/>
+          <w:sz w:val="20"/>
+          <w:szCs w:val="20"/>
+        </w:rPr>
+        <w:t>カーブとユーザビリティに関するアンケートを行った．</w:t>
+      </w:r>
+    </w:p>
+    <w:p>
+      <w:pPr>
+        <w:ind w:firstLineChars="0" w:firstLine="0"/>
+        <w:jc w:val="center"/>
+        <w:rPr>
+          <w:rFonts w:asciiTheme="minorEastAsia" w:eastAsiaTheme="minorEastAsia" w:hAnsiTheme="minorEastAsia" w:hint="eastAsia"/>
+          <w:b/>
+          <w:sz w:val="18"/>
+          <w:szCs w:val="20"/>
+        </w:rPr>
+      </w:pPr>
+      <w:r>
+        <w:rPr>
+          <w:rFonts w:asciiTheme="minorEastAsia" w:eastAsiaTheme="minorEastAsia" w:hAnsiTheme="minorEastAsia" w:hint="eastAsia"/>
+          <w:b/>
+          <w:sz w:val="18"/>
+          <w:szCs w:val="20"/>
+        </w:rPr>
+        <w:t>表</w:t>
+      </w:r>
+      <w:r>
+        <w:rPr>
+          <w:rFonts w:asciiTheme="minorHAnsi" w:eastAsiaTheme="minorEastAsia" w:hAnsiTheme="minorHAnsi"/>
+          <w:b/>
+          <w:sz w:val="18"/>
+          <w:szCs w:val="20"/>
+        </w:rPr>
+        <w:t>2</w:t>
+      </w:r>
+      <w:r>
+        <w:rPr>
+          <w:rFonts w:asciiTheme="minorEastAsia" w:eastAsiaTheme="minorEastAsia" w:hAnsiTheme="minorEastAsia"/>
+          <w:b/>
+          <w:sz w:val="18"/>
+          <w:szCs w:val="20"/>
+        </w:rPr>
+        <w:t xml:space="preserve">. </w:t>
+      </w:r>
+      <w:r>
+        <w:rPr>
+          <w:rFonts w:asciiTheme="minorEastAsia" w:eastAsiaTheme="minorEastAsia" w:hAnsiTheme="minorEastAsia" w:hint="eastAsia"/>
+          <w:b/>
+          <w:sz w:val="18"/>
+          <w:szCs w:val="20"/>
+        </w:rPr>
+        <w:t>実験環境</w:t>
+      </w:r>
+    </w:p>
+    <w:tbl>
+      <w:tblPr>
+        <w:tblW w:w="4883" w:type="dxa"/>
+        <w:tblBorders>
+          <w:top w:val="single" w:sz="4" w:space="0" w:color="auto"/>
+          <w:left w:val="single" w:sz="4" w:space="0" w:color="auto"/>
+          <w:bottom w:val="single" w:sz="4" w:space="0" w:color="auto"/>
+          <w:right w:val="single" w:sz="4" w:space="0" w:color="auto"/>
+          <w:insideH w:val="single" w:sz="4" w:space="0" w:color="auto"/>
+          <w:insideV w:val="single" w:sz="4" w:space="0" w:color="auto"/>
+        </w:tblBorders>
+        <w:tblLook w:val="04A0" w:firstRow="1" w:lastRow="0" w:firstColumn="1" w:lastColumn="0" w:noHBand="0" w:noVBand="1"/>
+      </w:tblPr>
+      <w:tblGrid>
+        <w:gridCol w:w="1242"/>
+        <w:gridCol w:w="3641"/>
+      </w:tblGrid>
+      <w:tr>
+        <w:trPr>
+          <w:trHeight w:val="326"/>
+        </w:trPr>
+        <w:tc>
+          <w:tcPr>
+            <w:tcW w:w="1242" w:type="dxa"/>
+            <w:vAlign w:val="center"/>
+          </w:tcPr>
+          <w:p>
+            <w:pPr>
+              <w:ind w:firstLineChars="0" w:firstLine="0"/>
+              <w:jc w:val="center"/>
+              <w:rPr>
+                <w:rFonts w:asciiTheme="minorEastAsia" w:eastAsiaTheme="minorEastAsia" w:hAnsiTheme="minorEastAsia"/>
+                <w:b/>
+                <w:sz w:val="16"/>
+                <w:szCs w:val="20"/>
+              </w:rPr>
+            </w:pPr>
+            <w:r>
+              <w:rPr>
+                <w:rFonts w:asciiTheme="minorEastAsia" w:eastAsiaTheme="minorEastAsia" w:hAnsiTheme="minorEastAsia" w:hint="eastAsia"/>
+                <w:b/>
+                <w:sz w:val="16"/>
+                <w:szCs w:val="20"/>
+              </w:rPr>
+              <w:t>デバイス</w:t>
+            </w:r>
+          </w:p>
+        </w:tc>
+        <w:tc>
+          <w:tcPr>
+            <w:tcW w:w="3641" w:type="dxa"/>
+            <w:vAlign w:val="center"/>
+          </w:tcPr>
+          <w:p>
+            <w:pPr>
+              <w:ind w:firstLineChars="0" w:firstLine="0"/>
+              <w:jc w:val="left"/>
+              <w:rPr>
+                <w:rFonts w:asciiTheme="minorEastAsia" w:eastAsiaTheme="minorEastAsia" w:hAnsiTheme="minorEastAsia"/>
+                <w:b/>
+                <w:sz w:val="16"/>
+                <w:szCs w:val="20"/>
+              </w:rPr>
+            </w:pPr>
+            <w:r>
+              <w:rPr>
+                <w:rFonts w:asciiTheme="minorHAnsi" w:eastAsiaTheme="minorEastAsia" w:hAnsiTheme="minorHAnsi"/>
+                <w:b/>
+                <w:sz w:val="16"/>
+                <w:szCs w:val="20"/>
+              </w:rPr>
+              <w:t>Apple</w:t>
+            </w:r>
+            <w:r>
+              <w:rPr>
+                <w:rFonts w:asciiTheme="minorEastAsia" w:eastAsiaTheme="minorEastAsia" w:hAnsiTheme="minorEastAsia"/>
+                <w:b/>
+                <w:sz w:val="16"/>
+                <w:szCs w:val="20"/>
+              </w:rPr>
+              <w:t xml:space="preserve"> </w:t>
+            </w:r>
+            <w:r>
+              <w:rPr>
+                <w:rFonts w:asciiTheme="minorHAnsi" w:eastAsiaTheme="minorEastAsia" w:hAnsiTheme="minorHAnsi"/>
+                <w:b/>
+                <w:sz w:val="16"/>
+                <w:szCs w:val="20"/>
+              </w:rPr>
+              <w:t>iPhone5s</w:t>
+            </w:r>
+            <w:r>
+              <w:rPr>
+                <w:rFonts w:asciiTheme="minorEastAsia" w:eastAsiaTheme="minorEastAsia" w:hAnsiTheme="minorEastAsia" w:hint="eastAsia"/>
+                <w:b/>
+                <w:sz w:val="16"/>
+                <w:szCs w:val="20"/>
+              </w:rPr>
+              <w:t>（</w:t>
+            </w:r>
+            <w:proofErr w:type="spellStart"/>
+            <w:r>
+              <w:rPr>
+                <w:rFonts w:asciiTheme="minorHAnsi" w:eastAsiaTheme="minorEastAsia" w:hAnsiTheme="minorHAnsi"/>
+                <w:b/>
+                <w:sz w:val="16"/>
+                <w:szCs w:val="20"/>
+              </w:rPr>
+              <w:t>iOS</w:t>
+            </w:r>
+            <w:proofErr w:type="spellEnd"/>
+            <w:r>
+              <w:rPr>
+                <w:rFonts w:asciiTheme="minorEastAsia" w:eastAsiaTheme="minorEastAsia" w:hAnsiTheme="minorEastAsia"/>
+                <w:b/>
+                <w:sz w:val="16"/>
+                <w:szCs w:val="20"/>
+              </w:rPr>
+              <w:t xml:space="preserve"> </w:t>
+            </w:r>
+            <w:r>
+              <w:rPr>
+                <w:rFonts w:asciiTheme="minorHAnsi" w:eastAsiaTheme="minorEastAsia" w:hAnsiTheme="minorHAnsi"/>
+                <w:b/>
+                <w:sz w:val="16"/>
+                <w:szCs w:val="20"/>
+              </w:rPr>
+              <w:t>8</w:t>
+            </w:r>
+            <w:r>
+              <w:rPr>
+                <w:rFonts w:asciiTheme="minorEastAsia" w:eastAsiaTheme="minorEastAsia" w:hAnsiTheme="minorEastAsia"/>
+                <w:b/>
+                <w:sz w:val="16"/>
+                <w:szCs w:val="20"/>
+              </w:rPr>
+              <w:t>.</w:t>
+            </w:r>
+            <w:r>
+              <w:rPr>
+                <w:rFonts w:asciiTheme="minorHAnsi" w:eastAsiaTheme="minorEastAsia" w:hAnsiTheme="minorHAnsi"/>
+                <w:b/>
+                <w:sz w:val="16"/>
+                <w:szCs w:val="20"/>
+              </w:rPr>
+              <w:t>4</w:t>
+            </w:r>
+            <w:r>
+              <w:rPr>
+                <w:rFonts w:asciiTheme="minorEastAsia" w:eastAsiaTheme="minorEastAsia" w:hAnsiTheme="minorEastAsia" w:hint="eastAsia"/>
+                <w:b/>
+                <w:sz w:val="16"/>
+                <w:szCs w:val="20"/>
+              </w:rPr>
+              <w:t>）</w:t>
+            </w:r>
+          </w:p>
+        </w:tc>
+      </w:tr>
+      <w:tr>
+        <w:trPr>
+          <w:trHeight w:val="238"/>
+        </w:trPr>
+        <w:tc>
+          <w:tcPr>
+            <w:tcW w:w="1242" w:type="dxa"/>
+            <w:vAlign w:val="center"/>
+          </w:tcPr>
+          <w:p>
+            <w:pPr>
+              <w:ind w:firstLineChars="0" w:firstLine="0"/>
+              <w:jc w:val="center"/>
+              <w:rPr>
+                <w:rFonts w:asciiTheme="minorEastAsia" w:eastAsiaTheme="minorEastAsia" w:hAnsiTheme="minorEastAsia"/>
+                <w:b/>
+                <w:sz w:val="16"/>
+                <w:szCs w:val="20"/>
+              </w:rPr>
+            </w:pPr>
+            <w:r>
+              <w:rPr>
+                <w:rFonts w:asciiTheme="minorHAnsi" w:eastAsiaTheme="minorEastAsia" w:hAnsiTheme="minorHAnsi"/>
+                <w:b/>
+                <w:sz w:val="16"/>
+                <w:szCs w:val="20"/>
+              </w:rPr>
+              <w:t>PC</w:t>
+            </w:r>
+          </w:p>
+        </w:tc>
+        <w:tc>
+          <w:tcPr>
+            <w:tcW w:w="3641" w:type="dxa"/>
+            <w:vAlign w:val="center"/>
+          </w:tcPr>
+          <w:p>
+            <w:pPr>
+              <w:ind w:firstLineChars="0" w:firstLine="0"/>
+              <w:jc w:val="left"/>
+              <w:rPr>
+                <w:rFonts w:asciiTheme="minorEastAsia" w:eastAsiaTheme="minorEastAsia" w:hAnsiTheme="minorEastAsia"/>
+                <w:b/>
+                <w:sz w:val="16"/>
+                <w:szCs w:val="20"/>
+              </w:rPr>
+            </w:pPr>
+            <w:r>
+              <w:rPr>
+                <w:rFonts w:asciiTheme="minorHAnsi" w:eastAsiaTheme="minorEastAsia" w:hAnsiTheme="minorHAnsi"/>
+                <w:b/>
+                <w:sz w:val="16"/>
+                <w:szCs w:val="20"/>
+              </w:rPr>
+              <w:t>Apple</w:t>
+            </w:r>
+            <w:r>
+              <w:rPr>
+                <w:rFonts w:asciiTheme="minorEastAsia" w:eastAsiaTheme="minorEastAsia" w:hAnsiTheme="minorEastAsia" w:hint="eastAsia"/>
+                <w:b/>
+                <w:sz w:val="16"/>
+                <w:szCs w:val="20"/>
+              </w:rPr>
+              <w:t xml:space="preserve"> </w:t>
+            </w:r>
+            <w:r>
+              <w:rPr>
+                <w:rFonts w:asciiTheme="minorHAnsi" w:eastAsiaTheme="minorEastAsia" w:hAnsiTheme="minorHAnsi"/>
+                <w:b/>
+                <w:sz w:val="16"/>
+                <w:szCs w:val="20"/>
+              </w:rPr>
+              <w:t>MacBook</w:t>
+            </w:r>
+            <w:r>
+              <w:rPr>
+                <w:rFonts w:asciiTheme="minorEastAsia" w:eastAsiaTheme="minorEastAsia" w:hAnsiTheme="minorEastAsia" w:hint="eastAsia"/>
+                <w:b/>
+                <w:sz w:val="16"/>
+                <w:szCs w:val="20"/>
+              </w:rPr>
+              <w:t xml:space="preserve"> </w:t>
+            </w:r>
+            <w:r>
+              <w:rPr>
+                <w:rFonts w:asciiTheme="minorHAnsi" w:eastAsiaTheme="minorEastAsia" w:hAnsiTheme="minorHAnsi"/>
+                <w:b/>
+                <w:sz w:val="16"/>
+                <w:szCs w:val="20"/>
+              </w:rPr>
+              <w:t>Pro</w:t>
+            </w:r>
+            <w:r>
+              <w:rPr>
+                <w:rFonts w:asciiTheme="minorEastAsia" w:eastAsiaTheme="minorEastAsia" w:hAnsiTheme="minorEastAsia"/>
+                <w:b/>
+                <w:sz w:val="16"/>
+                <w:szCs w:val="20"/>
+              </w:rPr>
+              <w:t xml:space="preserve"> </w:t>
+            </w:r>
+            <w:r>
+              <w:rPr>
+                <w:rFonts w:asciiTheme="minorHAnsi" w:eastAsiaTheme="minorEastAsia" w:hAnsiTheme="minorHAnsi"/>
+                <w:b/>
+                <w:sz w:val="16"/>
+                <w:szCs w:val="20"/>
+              </w:rPr>
+              <w:t>Retina</w:t>
+            </w:r>
+            <w:r>
+              <w:rPr>
+                <w:rFonts w:asciiTheme="minorEastAsia" w:eastAsiaTheme="minorEastAsia" w:hAnsiTheme="minorEastAsia" w:hint="eastAsia"/>
+                <w:b/>
+                <w:sz w:val="16"/>
+                <w:szCs w:val="20"/>
+              </w:rPr>
+              <w:t xml:space="preserve"> </w:t>
+            </w:r>
+            <w:r>
+              <w:rPr>
+                <w:rFonts w:asciiTheme="minorHAnsi" w:eastAsiaTheme="minorEastAsia" w:hAnsiTheme="minorHAnsi"/>
+                <w:b/>
+                <w:sz w:val="16"/>
+                <w:szCs w:val="20"/>
+              </w:rPr>
+              <w:t>13</w:t>
+            </w:r>
+            <w:r>
+              <w:rPr>
+                <w:rFonts w:asciiTheme="minorEastAsia" w:eastAsiaTheme="minorEastAsia" w:hAnsiTheme="minorEastAsia" w:hint="eastAsia"/>
+                <w:b/>
+                <w:sz w:val="16"/>
+                <w:szCs w:val="20"/>
+              </w:rPr>
+              <w:t>-</w:t>
+            </w:r>
+            <w:r>
+              <w:rPr>
+                <w:rFonts w:asciiTheme="minorHAnsi" w:eastAsiaTheme="minorEastAsia" w:hAnsiTheme="minorHAnsi"/>
+                <w:b/>
+                <w:sz w:val="16"/>
+                <w:szCs w:val="20"/>
+              </w:rPr>
+              <w:t>inch</w:t>
+            </w:r>
+            <w:r>
+              <w:rPr>
+                <w:rFonts w:asciiTheme="minorEastAsia" w:eastAsiaTheme="minorEastAsia" w:hAnsiTheme="minorEastAsia" w:hint="eastAsia"/>
+                <w:b/>
+                <w:sz w:val="16"/>
+                <w:szCs w:val="20"/>
+              </w:rPr>
+              <w:t>，</w:t>
+            </w:r>
+            <w:r>
+              <w:rPr>
+                <w:rFonts w:asciiTheme="minorHAnsi" w:eastAsiaTheme="minorEastAsia" w:hAnsiTheme="minorHAnsi"/>
+                <w:b/>
+                <w:sz w:val="16"/>
+                <w:szCs w:val="20"/>
+              </w:rPr>
+              <w:t>Mid</w:t>
+            </w:r>
+            <w:r>
+              <w:rPr>
+                <w:rFonts w:asciiTheme="minorEastAsia" w:eastAsiaTheme="minorEastAsia" w:hAnsiTheme="minorEastAsia" w:hint="eastAsia"/>
+                <w:b/>
+                <w:sz w:val="16"/>
+                <w:szCs w:val="20"/>
+              </w:rPr>
+              <w:t xml:space="preserve"> </w:t>
+            </w:r>
+            <w:r>
+              <w:rPr>
+                <w:rFonts w:asciiTheme="minorHAnsi" w:eastAsiaTheme="minorEastAsia" w:hAnsiTheme="minorHAnsi"/>
+                <w:b/>
+                <w:sz w:val="16"/>
+                <w:szCs w:val="20"/>
+              </w:rPr>
+              <w:t>2014</w:t>
+            </w:r>
+            <w:r>
+              <w:rPr>
+                <w:rFonts w:asciiTheme="minorEastAsia" w:eastAsiaTheme="minorEastAsia" w:hAnsiTheme="minorEastAsia"/>
+                <w:b/>
+                <w:sz w:val="16"/>
+                <w:szCs w:val="20"/>
+              </w:rPr>
+              <w:t xml:space="preserve"> </w:t>
+            </w:r>
+            <w:r>
+              <w:rPr>
+                <w:rFonts w:asciiTheme="minorHAnsi" w:eastAsiaTheme="minorEastAsia" w:hAnsiTheme="minorHAnsi"/>
+                <w:b/>
+                <w:sz w:val="16"/>
+                <w:szCs w:val="20"/>
+              </w:rPr>
+              <w:t>2</w:t>
+            </w:r>
+            <w:r>
+              <w:rPr>
+                <w:rFonts w:asciiTheme="minorEastAsia" w:eastAsiaTheme="minorEastAsia" w:hAnsiTheme="minorEastAsia" w:hint="eastAsia"/>
+                <w:b/>
+                <w:sz w:val="16"/>
+                <w:szCs w:val="20"/>
+              </w:rPr>
+              <w:t>.</w:t>
+            </w:r>
+            <w:r>
+              <w:rPr>
+                <w:rFonts w:asciiTheme="minorHAnsi" w:eastAsiaTheme="minorEastAsia" w:hAnsiTheme="minorHAnsi"/>
+                <w:b/>
+                <w:sz w:val="16"/>
+                <w:szCs w:val="20"/>
+              </w:rPr>
+              <w:t>6GHz</w:t>
+            </w:r>
+            <w:r>
+              <w:rPr>
+                <w:rFonts w:asciiTheme="minorEastAsia" w:eastAsiaTheme="minorEastAsia" w:hAnsiTheme="minorEastAsia" w:hint="eastAsia"/>
+                <w:b/>
+                <w:sz w:val="16"/>
+                <w:szCs w:val="20"/>
+              </w:rPr>
+              <w:t xml:space="preserve"> </w:t>
+            </w:r>
+            <w:r>
+              <w:rPr>
+                <w:rFonts w:asciiTheme="minorHAnsi" w:eastAsiaTheme="minorEastAsia" w:hAnsiTheme="minorHAnsi"/>
+                <w:b/>
+                <w:sz w:val="16"/>
+                <w:szCs w:val="20"/>
+              </w:rPr>
+              <w:t>Intel</w:t>
+            </w:r>
+            <w:r>
+              <w:rPr>
+                <w:rFonts w:asciiTheme="minorEastAsia" w:eastAsiaTheme="minorEastAsia" w:hAnsiTheme="minorEastAsia" w:hint="eastAsia"/>
+                <w:b/>
+                <w:sz w:val="16"/>
+                <w:szCs w:val="20"/>
+              </w:rPr>
+              <w:t xml:space="preserve"> </w:t>
+            </w:r>
+            <w:r>
+              <w:rPr>
+                <w:rFonts w:asciiTheme="minorHAnsi" w:eastAsiaTheme="minorEastAsia" w:hAnsiTheme="minorHAnsi"/>
+                <w:b/>
+                <w:sz w:val="16"/>
+                <w:szCs w:val="20"/>
+              </w:rPr>
+              <w:t>Core</w:t>
+            </w:r>
+            <w:r>
+              <w:rPr>
+                <w:rFonts w:asciiTheme="minorEastAsia" w:eastAsiaTheme="minorEastAsia" w:hAnsiTheme="minorEastAsia" w:hint="eastAsia"/>
+                <w:b/>
+                <w:sz w:val="16"/>
+                <w:szCs w:val="20"/>
+              </w:rPr>
+              <w:t xml:space="preserve"> </w:t>
+            </w:r>
+            <w:r>
+              <w:rPr>
+                <w:rFonts w:asciiTheme="minorHAnsi" w:eastAsiaTheme="minorEastAsia" w:hAnsiTheme="minorHAnsi"/>
+                <w:b/>
+                <w:sz w:val="16"/>
+                <w:szCs w:val="20"/>
+              </w:rPr>
+              <w:t>i5</w:t>
+            </w:r>
+            <w:r>
+              <w:rPr>
+                <w:rFonts w:asciiTheme="minorEastAsia" w:eastAsiaTheme="minorEastAsia" w:hAnsiTheme="minorEastAsia" w:hint="eastAsia"/>
+                <w:b/>
+                <w:sz w:val="16"/>
+                <w:szCs w:val="20"/>
+              </w:rPr>
+              <w:t>，</w:t>
+            </w:r>
+            <w:r>
+              <w:rPr>
+                <w:rFonts w:asciiTheme="minorHAnsi" w:eastAsiaTheme="minorEastAsia" w:hAnsiTheme="minorHAnsi"/>
+                <w:b/>
+                <w:sz w:val="16"/>
+                <w:szCs w:val="20"/>
+              </w:rPr>
+              <w:t>16GB</w:t>
+            </w:r>
+            <w:r>
+              <w:rPr>
+                <w:rFonts w:asciiTheme="minorEastAsia" w:eastAsiaTheme="minorEastAsia" w:hAnsiTheme="minorEastAsia" w:hint="eastAsia"/>
+                <w:b/>
+                <w:sz w:val="16"/>
+                <w:szCs w:val="20"/>
+              </w:rPr>
+              <w:t xml:space="preserve"> </w:t>
+            </w:r>
+            <w:r>
+              <w:rPr>
+                <w:rFonts w:asciiTheme="minorHAnsi" w:eastAsiaTheme="minorEastAsia" w:hAnsiTheme="minorHAnsi"/>
+                <w:b/>
+                <w:sz w:val="16"/>
+                <w:szCs w:val="20"/>
+              </w:rPr>
+              <w:t>1600</w:t>
+            </w:r>
+            <w:r>
+              <w:rPr>
+                <w:rFonts w:asciiTheme="minorEastAsia" w:eastAsiaTheme="minorEastAsia" w:hAnsiTheme="minorEastAsia" w:hint="eastAsia"/>
+                <w:b/>
+                <w:sz w:val="16"/>
+                <w:szCs w:val="20"/>
+              </w:rPr>
+              <w:t xml:space="preserve"> </w:t>
+            </w:r>
+            <w:r>
+              <w:rPr>
+                <w:rFonts w:asciiTheme="minorHAnsi" w:eastAsiaTheme="minorEastAsia" w:hAnsiTheme="minorHAnsi"/>
+                <w:b/>
+                <w:sz w:val="16"/>
+                <w:szCs w:val="20"/>
+              </w:rPr>
+              <w:t>DDR3</w:t>
+            </w:r>
+            <w:r>
+              <w:rPr>
+                <w:rFonts w:asciiTheme="minorEastAsia" w:eastAsiaTheme="minorEastAsia" w:hAnsiTheme="minorEastAsia"/>
+                <w:b/>
+                <w:sz w:val="16"/>
+                <w:szCs w:val="20"/>
+              </w:rPr>
+              <w:t xml:space="preserve"> </w:t>
+            </w:r>
+            <w:r>
+              <w:rPr>
+                <w:rFonts w:asciiTheme="minorEastAsia" w:eastAsiaTheme="minorEastAsia" w:hAnsiTheme="minorEastAsia" w:hint="eastAsia"/>
+                <w:b/>
+                <w:sz w:val="16"/>
+                <w:szCs w:val="20"/>
+              </w:rPr>
+              <w:t>(</w:t>
+            </w:r>
+            <w:r>
+              <w:rPr>
+                <w:rFonts w:asciiTheme="minorHAnsi" w:eastAsiaTheme="minorEastAsia" w:hAnsiTheme="minorHAnsi"/>
+                <w:b/>
+                <w:sz w:val="16"/>
+                <w:szCs w:val="20"/>
+              </w:rPr>
+              <w:t>OSX</w:t>
+            </w:r>
+            <w:r>
+              <w:rPr>
+                <w:rFonts w:asciiTheme="minorEastAsia" w:eastAsiaTheme="minorEastAsia" w:hAnsiTheme="minorEastAsia" w:hint="eastAsia"/>
+                <w:b/>
+                <w:sz w:val="16"/>
+                <w:szCs w:val="20"/>
+              </w:rPr>
+              <w:t xml:space="preserve"> </w:t>
+            </w:r>
+            <w:r>
+              <w:rPr>
+                <w:rFonts w:asciiTheme="minorHAnsi" w:eastAsiaTheme="minorEastAsia" w:hAnsiTheme="minorHAnsi"/>
+                <w:b/>
+                <w:sz w:val="16"/>
+                <w:szCs w:val="20"/>
+              </w:rPr>
+              <w:t>10</w:t>
+            </w:r>
+            <w:r>
+              <w:rPr>
+                <w:rFonts w:asciiTheme="minorEastAsia" w:eastAsiaTheme="minorEastAsia" w:hAnsiTheme="minorEastAsia" w:hint="eastAsia"/>
+                <w:b/>
+                <w:sz w:val="16"/>
+                <w:szCs w:val="20"/>
+              </w:rPr>
+              <w:t>.</w:t>
+            </w:r>
+            <w:r>
+              <w:rPr>
+                <w:rFonts w:asciiTheme="minorHAnsi" w:eastAsiaTheme="minorEastAsia" w:hAnsiTheme="minorHAnsi"/>
+                <w:b/>
+                <w:sz w:val="16"/>
+                <w:szCs w:val="20"/>
+              </w:rPr>
+              <w:t>11</w:t>
+            </w:r>
+            <w:r>
+              <w:rPr>
+                <w:rFonts w:asciiTheme="minorEastAsia" w:eastAsiaTheme="minorEastAsia" w:hAnsiTheme="minorEastAsia" w:hint="eastAsia"/>
+                <w:b/>
+                <w:sz w:val="16"/>
+                <w:szCs w:val="20"/>
+              </w:rPr>
+              <w:t>.</w:t>
+            </w:r>
+            <w:r>
+              <w:rPr>
+                <w:rFonts w:asciiTheme="minorHAnsi" w:eastAsiaTheme="minorEastAsia" w:hAnsiTheme="minorHAnsi"/>
+                <w:b/>
+                <w:sz w:val="16"/>
+                <w:szCs w:val="20"/>
+              </w:rPr>
+              <w:t>6</w:t>
+            </w:r>
+            <w:r>
+              <w:rPr>
+                <w:rFonts w:asciiTheme="minorEastAsia" w:eastAsiaTheme="minorEastAsia" w:hAnsiTheme="minorEastAsia" w:hint="eastAsia"/>
+                <w:b/>
+                <w:sz w:val="16"/>
+                <w:szCs w:val="20"/>
+              </w:rPr>
+              <w:t xml:space="preserve"> </w:t>
+            </w:r>
+            <w:r>
+              <w:rPr>
+                <w:rFonts w:asciiTheme="minorHAnsi" w:eastAsiaTheme="minorEastAsia" w:hAnsiTheme="minorHAnsi"/>
+                <w:b/>
+                <w:sz w:val="16"/>
+                <w:szCs w:val="20"/>
+              </w:rPr>
+              <w:t>Capitan</w:t>
+            </w:r>
+            <w:r>
+              <w:rPr>
+                <w:rFonts w:asciiTheme="minorEastAsia" w:eastAsiaTheme="minorEastAsia" w:hAnsiTheme="minorEastAsia" w:hint="eastAsia"/>
+                <w:b/>
+                <w:sz w:val="16"/>
+                <w:szCs w:val="20"/>
+              </w:rPr>
+              <w:t>)</w:t>
+            </w:r>
+          </w:p>
+        </w:tc>
+      </w:tr>
+      <w:tr>
+        <w:trPr>
+          <w:trHeight w:val="450"/>
+        </w:trPr>
+        <w:tc>
+          <w:tcPr>
+            <w:tcW w:w="1242" w:type="dxa"/>
+            <w:vAlign w:val="center"/>
+          </w:tcPr>
+          <w:p>
+            <w:pPr>
+              <w:ind w:firstLineChars="0" w:firstLine="0"/>
+              <w:jc w:val="center"/>
+              <w:rPr>
+                <w:rFonts w:asciiTheme="minorEastAsia" w:eastAsiaTheme="minorEastAsia" w:hAnsiTheme="minorEastAsia"/>
+                <w:b/>
+                <w:sz w:val="16"/>
+                <w:szCs w:val="20"/>
+              </w:rPr>
+            </w:pPr>
+            <w:r>
+              <w:rPr>
+                <w:rFonts w:asciiTheme="minorEastAsia" w:eastAsiaTheme="minorEastAsia" w:hAnsiTheme="minorEastAsia" w:hint="eastAsia"/>
+                <w:b/>
+                <w:sz w:val="16"/>
+                <w:szCs w:val="20"/>
+              </w:rPr>
+              <w:t>録画ソフト</w:t>
+            </w:r>
+          </w:p>
+        </w:tc>
+        <w:tc>
+          <w:tcPr>
+            <w:tcW w:w="3641" w:type="dxa"/>
+            <w:vAlign w:val="center"/>
+          </w:tcPr>
+          <w:p>
+            <w:pPr>
+              <w:ind w:firstLineChars="0" w:firstLine="0"/>
+              <w:jc w:val="left"/>
+              <w:rPr>
+                <w:rFonts w:asciiTheme="minorEastAsia" w:eastAsiaTheme="minorEastAsia" w:hAnsiTheme="minorEastAsia"/>
+                <w:b/>
+                <w:sz w:val="16"/>
+                <w:szCs w:val="20"/>
+              </w:rPr>
+            </w:pPr>
+            <w:r>
+              <w:rPr>
+                <w:rFonts w:asciiTheme="minorHAnsi" w:eastAsiaTheme="minorEastAsia" w:hAnsiTheme="minorHAnsi"/>
+                <w:b/>
+                <w:sz w:val="16"/>
+                <w:szCs w:val="20"/>
+              </w:rPr>
+              <w:t>Apple</w:t>
+            </w:r>
+            <w:r>
+              <w:rPr>
+                <w:rFonts w:asciiTheme="minorEastAsia" w:eastAsiaTheme="minorEastAsia" w:hAnsiTheme="minorEastAsia"/>
+                <w:b/>
+                <w:sz w:val="16"/>
+                <w:szCs w:val="20"/>
+              </w:rPr>
+              <w:t xml:space="preserve"> </w:t>
+            </w:r>
+            <w:r>
+              <w:rPr>
+                <w:rFonts w:asciiTheme="minorHAnsi" w:eastAsiaTheme="minorEastAsia" w:hAnsiTheme="minorHAnsi"/>
+                <w:b/>
+                <w:sz w:val="16"/>
+                <w:szCs w:val="20"/>
+              </w:rPr>
+              <w:t>Inc</w:t>
+            </w:r>
+            <w:r>
+              <w:rPr>
+                <w:rFonts w:asciiTheme="minorEastAsia" w:eastAsiaTheme="minorEastAsia" w:hAnsiTheme="minorEastAsia"/>
+                <w:b/>
+                <w:sz w:val="16"/>
+                <w:szCs w:val="20"/>
+              </w:rPr>
+              <w:t xml:space="preserve">. </w:t>
+            </w:r>
+            <w:r>
+              <w:rPr>
+                <w:rFonts w:asciiTheme="minorHAnsi" w:eastAsiaTheme="minorEastAsia" w:hAnsiTheme="minorHAnsi"/>
+                <w:b/>
+                <w:sz w:val="16"/>
+                <w:szCs w:val="20"/>
+              </w:rPr>
+              <w:t>Quick</w:t>
+            </w:r>
+            <w:r>
+              <w:rPr>
+                <w:rFonts w:asciiTheme="minorEastAsia" w:eastAsiaTheme="minorEastAsia" w:hAnsiTheme="minorEastAsia"/>
+                <w:b/>
+                <w:sz w:val="16"/>
+                <w:szCs w:val="20"/>
+              </w:rPr>
+              <w:t xml:space="preserve"> </w:t>
+            </w:r>
+            <w:r>
+              <w:rPr>
+                <w:rFonts w:asciiTheme="minorHAnsi" w:eastAsiaTheme="minorEastAsia" w:hAnsiTheme="minorHAnsi"/>
+                <w:b/>
+                <w:sz w:val="16"/>
+                <w:szCs w:val="20"/>
+              </w:rPr>
+              <w:t>Time</w:t>
+            </w:r>
+            <w:r>
+              <w:rPr>
+                <w:rFonts w:asciiTheme="minorEastAsia" w:eastAsiaTheme="minorEastAsia" w:hAnsiTheme="minorEastAsia"/>
+                <w:b/>
+                <w:sz w:val="16"/>
+                <w:szCs w:val="20"/>
+              </w:rPr>
+              <w:t xml:space="preserve"> </w:t>
+            </w:r>
+            <w:r>
+              <w:rPr>
+                <w:rFonts w:asciiTheme="minorHAnsi" w:eastAsiaTheme="minorEastAsia" w:hAnsiTheme="minorHAnsi"/>
+                <w:b/>
+                <w:sz w:val="16"/>
+                <w:szCs w:val="20"/>
+              </w:rPr>
+              <w:t>Player</w:t>
+            </w:r>
+            <w:r>
+              <w:rPr>
+                <w:rFonts w:asciiTheme="minorEastAsia" w:eastAsiaTheme="minorEastAsia" w:hAnsiTheme="minorEastAsia"/>
+                <w:b/>
+                <w:sz w:val="16"/>
+                <w:szCs w:val="20"/>
+              </w:rPr>
+              <w:t>(</w:t>
+            </w:r>
+            <w:r>
+              <w:rPr>
+                <w:rFonts w:asciiTheme="minorHAnsi" w:eastAsiaTheme="minorEastAsia" w:hAnsiTheme="minorHAnsi"/>
+                <w:b/>
+                <w:sz w:val="16"/>
+                <w:szCs w:val="20"/>
+              </w:rPr>
+              <w:t>10</w:t>
+            </w:r>
+            <w:r>
+              <w:rPr>
+                <w:rFonts w:asciiTheme="minorEastAsia" w:eastAsiaTheme="minorEastAsia" w:hAnsiTheme="minorEastAsia"/>
+                <w:b/>
+                <w:sz w:val="16"/>
+                <w:szCs w:val="20"/>
+              </w:rPr>
+              <w:t>.</w:t>
+            </w:r>
+            <w:r>
+              <w:rPr>
+                <w:rFonts w:asciiTheme="minorHAnsi" w:eastAsiaTheme="minorEastAsia" w:hAnsiTheme="minorHAnsi"/>
+                <w:b/>
+                <w:sz w:val="16"/>
+                <w:szCs w:val="20"/>
+              </w:rPr>
+              <w:t>4</w:t>
+            </w:r>
+            <w:r>
+              <w:rPr>
+                <w:rFonts w:asciiTheme="minorEastAsia" w:eastAsiaTheme="minorEastAsia" w:hAnsiTheme="minorEastAsia"/>
+                <w:b/>
+                <w:sz w:val="16"/>
+                <w:szCs w:val="20"/>
+              </w:rPr>
+              <w:t>)</w:t>
+            </w:r>
+          </w:p>
+        </w:tc>
+      </w:tr>
+      <w:tr>
+        <w:trPr>
+          <w:trHeight w:val="537"/>
+        </w:trPr>
+        <w:tc>
+          <w:tcPr>
+            <w:tcW w:w="1242" w:type="dxa"/>
+            <w:vAlign w:val="center"/>
+          </w:tcPr>
+          <w:p>
+            <w:pPr>
+              <w:ind w:firstLineChars="0" w:firstLine="0"/>
+              <w:jc w:val="center"/>
+              <w:rPr>
+                <w:rFonts w:asciiTheme="minorEastAsia" w:eastAsiaTheme="minorEastAsia" w:hAnsiTheme="minorEastAsia"/>
+                <w:b/>
+                <w:sz w:val="16"/>
+                <w:szCs w:val="20"/>
+              </w:rPr>
+            </w:pPr>
+            <w:r>
+              <w:rPr>
+                <w:rFonts w:asciiTheme="minorHAnsi" w:eastAsiaTheme="minorEastAsia" w:hAnsiTheme="minorHAnsi"/>
+                <w:b/>
+                <w:sz w:val="16"/>
+                <w:szCs w:val="20"/>
+              </w:rPr>
+              <w:t>Web</w:t>
+            </w:r>
+            <w:r>
+              <w:rPr>
+                <w:rFonts w:asciiTheme="minorEastAsia" w:eastAsiaTheme="minorEastAsia" w:hAnsiTheme="minorEastAsia" w:hint="eastAsia"/>
+                <w:b/>
+                <w:sz w:val="16"/>
+                <w:szCs w:val="20"/>
+              </w:rPr>
+              <w:t>サイト</w:t>
+            </w:r>
+          </w:p>
+        </w:tc>
+        <w:tc>
+          <w:tcPr>
+            <w:tcW w:w="3641" w:type="dxa"/>
+            <w:vAlign w:val="center"/>
+          </w:tcPr>
+          <w:p>
+            <w:pPr>
+              <w:ind w:firstLineChars="0" w:firstLine="0"/>
+              <w:jc w:val="left"/>
+              <w:rPr>
+                <w:rFonts w:asciiTheme="minorEastAsia" w:eastAsiaTheme="minorEastAsia" w:hAnsiTheme="minorEastAsia"/>
+                <w:b/>
+                <w:sz w:val="16"/>
+                <w:szCs w:val="20"/>
+              </w:rPr>
+            </w:pPr>
+            <w:r>
+              <w:rPr>
+                <w:rFonts w:asciiTheme="minorHAnsi" w:eastAsiaTheme="minorEastAsia" w:hAnsiTheme="minorHAnsi"/>
+                <w:b/>
+                <w:sz w:val="16"/>
+                <w:szCs w:val="20"/>
+              </w:rPr>
+              <w:t>SUNTORY</w:t>
+            </w:r>
+            <w:r>
+              <w:rPr>
+                <w:rFonts w:asciiTheme="minorEastAsia" w:eastAsiaTheme="minorEastAsia" w:hAnsiTheme="minorEastAsia"/>
+                <w:b/>
+                <w:sz w:val="16"/>
+                <w:szCs w:val="20"/>
+              </w:rPr>
+              <w:t xml:space="preserve"> </w:t>
+            </w:r>
+            <w:r>
+              <w:rPr>
+                <w:rFonts w:asciiTheme="minorHAnsi" w:eastAsiaTheme="minorEastAsia" w:hAnsiTheme="minorHAnsi"/>
+                <w:b/>
+                <w:sz w:val="16"/>
+                <w:szCs w:val="20"/>
+              </w:rPr>
+              <w:t>HOLDINGS</w:t>
+            </w:r>
+            <w:r>
+              <w:rPr>
+                <w:rFonts w:asciiTheme="minorEastAsia" w:eastAsiaTheme="minorEastAsia" w:hAnsiTheme="minorEastAsia"/>
+                <w:b/>
+                <w:sz w:val="16"/>
+                <w:szCs w:val="20"/>
+              </w:rPr>
+              <w:t xml:space="preserve"> </w:t>
+            </w:r>
+            <w:r>
+              <w:rPr>
+                <w:rFonts w:asciiTheme="minorHAnsi" w:eastAsiaTheme="minorEastAsia" w:hAnsiTheme="minorHAnsi"/>
+                <w:b/>
+                <w:sz w:val="16"/>
+                <w:szCs w:val="20"/>
+              </w:rPr>
+              <w:t>LIMITED</w:t>
+            </w:r>
+            <w:r>
+              <w:rPr>
+                <w:rFonts w:asciiTheme="minorEastAsia" w:eastAsiaTheme="minorEastAsia" w:hAnsiTheme="minorEastAsia"/>
+                <w:b/>
+                <w:sz w:val="16"/>
+                <w:szCs w:val="20"/>
+              </w:rPr>
+              <w:t xml:space="preserve"> </w:t>
+            </w:r>
+            <w:r>
+              <w:rPr>
+                <w:rFonts w:asciiTheme="minorHAnsi" w:eastAsiaTheme="minorEastAsia" w:hAnsiTheme="minorHAnsi"/>
+                <w:b/>
+                <w:sz w:val="16"/>
+                <w:szCs w:val="20"/>
+              </w:rPr>
+              <w:t>SUNTRY</w:t>
+            </w:r>
+            <w:r>
+              <w:rPr>
+                <w:rFonts w:asciiTheme="minorEastAsia" w:eastAsiaTheme="minorEastAsia" w:hAnsiTheme="minorEastAsia" w:hint="eastAsia"/>
+                <w:b/>
+                <w:sz w:val="16"/>
+                <w:szCs w:val="20"/>
+              </w:rPr>
+              <w:t>ホームページ</w:t>
+            </w:r>
+          </w:p>
+        </w:tc>
+      </w:tr>
+    </w:tbl>
+    <w:p>
+      <w:pPr>
+        <w:ind w:firstLineChars="0" w:firstLine="0"/>
+        <w:rPr>
+          <w:rFonts w:asciiTheme="minorEastAsia" w:eastAsiaTheme="minorEastAsia" w:hAnsiTheme="minorEastAsia" w:hint="eastAsia"/>
+          <w:b/>
+          <w:sz w:val="20"/>
+          <w:szCs w:val="20"/>
+        </w:rPr>
+      </w:pPr>
+    </w:p>
+    <w:p>
+      <w:pPr>
+        <w:ind w:firstLineChars="0" w:firstLine="0"/>
+        <w:rPr>
+          <w:rFonts w:asciiTheme="minorEastAsia" w:eastAsiaTheme="minorEastAsia" w:hAnsiTheme="minorEastAsia" w:hint="eastAsia"/>
+          <w:b/>
+          <w:sz w:val="20"/>
+          <w:szCs w:val="20"/>
+        </w:rPr>
+      </w:pPr>
+    </w:p>
+    <w:p>
+      <w:pPr>
+        <w:ind w:firstLineChars="0" w:firstLine="0"/>
+        <w:rPr>
+          <w:rFonts w:asciiTheme="minorEastAsia" w:eastAsiaTheme="minorEastAsia" w:hAnsiTheme="minorEastAsia" w:hint="eastAsia"/>
+          <w:b/>
+          <w:sz w:val="20"/>
+          <w:szCs w:val="20"/>
+        </w:rPr>
+      </w:pPr>
+    </w:p>
+    <w:p>
+      <w:pPr>
+        <w:ind w:firstLineChars="0" w:firstLine="0"/>
+        <w:rPr>
+          <w:rFonts w:asciiTheme="minorEastAsia" w:eastAsiaTheme="minorEastAsia" w:hAnsiTheme="minorEastAsia" w:hint="eastAsia"/>
+          <w:b/>
+          <w:sz w:val="20"/>
+          <w:szCs w:val="20"/>
+        </w:rPr>
+      </w:pPr>
+    </w:p>
+    <w:p>
+      <w:pPr>
+        <w:ind w:firstLineChars="0" w:firstLine="0"/>
+        <w:rPr>
+          <w:rFonts w:asciiTheme="minorEastAsia" w:eastAsiaTheme="minorEastAsia" w:hAnsiTheme="minorEastAsia" w:hint="eastAsia"/>
+          <w:b/>
+          <w:sz w:val="20"/>
+          <w:szCs w:val="20"/>
+        </w:rPr>
+      </w:pPr>
+    </w:p>
+    <w:p>
+      <w:pPr>
+        <w:ind w:firstLineChars="0" w:firstLine="0"/>
+        <w:rPr>
+          <w:rFonts w:asciiTheme="minorEastAsia" w:eastAsiaTheme="minorEastAsia" w:hAnsiTheme="minorEastAsia" w:hint="eastAsia"/>
+          <w:b/>
+          <w:sz w:val="20"/>
+          <w:szCs w:val="20"/>
+        </w:rPr>
+      </w:pPr>
+    </w:p>
+    <w:p>
+      <w:pPr>
+        <w:ind w:firstLineChars="0" w:firstLine="0"/>
+        <w:rPr>
+          <w:rFonts w:asciiTheme="minorEastAsia" w:eastAsiaTheme="minorEastAsia" w:hAnsiTheme="minorEastAsia" w:hint="eastAsia"/>
+          <w:b/>
+          <w:sz w:val="20"/>
+          <w:szCs w:val="20"/>
+        </w:rPr>
+      </w:pPr>
+    </w:p>
+    <w:p>
+      <w:pPr>
+        <w:ind w:firstLineChars="0" w:firstLine="0"/>
+        <w:rPr>
+          <w:rFonts w:asciiTheme="minorEastAsia" w:eastAsiaTheme="minorEastAsia" w:hAnsiTheme="minorEastAsia" w:hint="eastAsia"/>
+          <w:b/>
+          <w:sz w:val="20"/>
+          <w:szCs w:val="20"/>
+        </w:rPr>
+      </w:pPr>
+    </w:p>
+    <w:p>
+      <w:pPr>
+        <w:ind w:firstLineChars="0" w:firstLine="0"/>
+        <w:rPr>
+          <w:rFonts w:asciiTheme="minorEastAsia" w:eastAsiaTheme="minorEastAsia" w:hAnsiTheme="minorEastAsia" w:hint="eastAsia"/>
+          <w:b/>
+          <w:sz w:val="20"/>
+          <w:szCs w:val="20"/>
+        </w:rPr>
+      </w:pPr>
+    </w:p>
+    <w:p>
+      <w:pPr>
+        <w:ind w:firstLineChars="0" w:firstLine="0"/>
+        <w:rPr>
+          <w:rFonts w:asciiTheme="minorEastAsia" w:eastAsiaTheme="minorEastAsia" w:hAnsiTheme="minorEastAsia" w:hint="eastAsia"/>
+          <w:b/>
+          <w:sz w:val="20"/>
+          <w:szCs w:val="20"/>
+        </w:rPr>
+      </w:pPr>
+    </w:p>
+    <w:p>
+      <w:pPr>
+        <w:ind w:firstLineChars="0" w:firstLine="0"/>
+        <w:rPr>
+          <w:rFonts w:asciiTheme="minorEastAsia" w:eastAsiaTheme="minorEastAsia" w:hAnsiTheme="minorEastAsia" w:hint="eastAsia"/>
+          <w:b/>
+          <w:sz w:val="20"/>
+          <w:szCs w:val="20"/>
+        </w:rPr>
+      </w:pPr>
+    </w:p>
+    <w:p>
+      <w:pPr>
+        <w:ind w:firstLineChars="0" w:firstLine="0"/>
+        <w:rPr>
+          <w:rFonts w:asciiTheme="minorEastAsia" w:eastAsiaTheme="minorEastAsia" w:hAnsiTheme="minorEastAsia" w:hint="eastAsia"/>
+          <w:b/>
+          <w:sz w:val="20"/>
+          <w:szCs w:val="20"/>
+        </w:rPr>
+      </w:pPr>
+    </w:p>
+    <w:p>
+      <w:pPr>
+        <w:ind w:firstLineChars="0" w:firstLine="0"/>
+        <w:rPr>
+          <w:rFonts w:asciiTheme="minorEastAsia" w:eastAsiaTheme="minorEastAsia" w:hAnsiTheme="minorEastAsia" w:hint="eastAsia"/>
+          <w:b/>
+          <w:sz w:val="20"/>
+          <w:szCs w:val="20"/>
+        </w:rPr>
+      </w:pPr>
+    </w:p>
+    <w:p>
+      <w:pPr>
+        <w:ind w:firstLineChars="0" w:firstLine="0"/>
+        <w:rPr>
+          <w:rFonts w:asciiTheme="minorEastAsia" w:eastAsiaTheme="minorEastAsia" w:hAnsiTheme="minorEastAsia" w:hint="eastAsia"/>
+          <w:b/>
+          <w:sz w:val="20"/>
+          <w:szCs w:val="20"/>
+        </w:rPr>
+      </w:pPr>
+    </w:p>
+    <w:p>
+      <w:pPr>
+        <w:ind w:firstLineChars="0" w:firstLine="0"/>
+        <w:rPr>
+          <w:rFonts w:asciiTheme="minorEastAsia" w:eastAsiaTheme="minorEastAsia" w:hAnsiTheme="minorEastAsia" w:hint="eastAsia"/>
+          <w:b/>
+          <w:sz w:val="20"/>
+          <w:szCs w:val="20"/>
+        </w:rPr>
+      </w:pPr>
+    </w:p>
+    <w:p>
+      <w:pPr>
+        <w:ind w:firstLineChars="0" w:firstLine="0"/>
+        <w:rPr>
+          <w:rFonts w:asciiTheme="minorEastAsia" w:eastAsiaTheme="minorEastAsia" w:hAnsiTheme="minorEastAsia" w:hint="eastAsia"/>
+          <w:b/>
+          <w:sz w:val="20"/>
+          <w:szCs w:val="20"/>
+        </w:rPr>
+      </w:pPr>
+    </w:p>
+    <w:p>
+      <w:pPr>
+        <w:ind w:firstLineChars="0" w:firstLine="0"/>
         <w:rPr>
           <w:rFonts w:hint="eastAsia"/>
         </w:rPr>
       </w:pPr>
-      <w:r>
-        <w:lastRenderedPageBreak/>
-        <w:t xml:space="preserve">3. </w:t>
-      </w:r>
-      <w:r>
-        <w:t>Web</w:t>
-      </w:r>
-      <w:r>
-        <w:rPr>
-          <w:rFonts w:asciiTheme="minorEastAsia" w:hAnsiTheme="minorEastAsia" w:hint="eastAsia"/>
-        </w:rPr>
-        <w:t>サイト利用時</w:t>
-      </w:r>
-      <w:r>
-        <w:rPr>
-          <w:rFonts w:asciiTheme="minorEastAsia" w:hAnsiTheme="minorEastAsia" w:hint="eastAsia"/>
-        </w:rPr>
-        <w:t>の</w:t>
-      </w:r>
-      <w:r>
-        <w:rPr>
-          <w:rFonts w:asciiTheme="minorEastAsia" w:hAnsiTheme="minorEastAsia" w:hint="eastAsia"/>
-        </w:rPr>
-        <w:t>一時的</w:t>
-      </w:r>
-      <w:r>
-        <w:t>UX</w:t>
-      </w:r>
-      <w:r>
-        <w:rPr>
-          <w:rFonts w:asciiTheme="minorEastAsia" w:hAnsiTheme="minorEastAsia" w:hint="eastAsia"/>
-        </w:rPr>
-        <w:t>の取得</w:t>
-      </w:r>
     </w:p>
     <w:sectPr>
       <w:type w:val="continuous"/>
@@ -11318,7 +12879,7 @@
 </file>
 
 <file path=customXml/itemProps1.xml><?xml version="1.0" encoding="utf-8"?>
-<ds:datastoreItem xmlns:ds="http://schemas.openxmlformats.org/officeDocument/2006/customXml" ds:itemID="{E59C7486-A7DA-6F46-AD0B-7588897AF9D9}">
+<ds:datastoreItem xmlns:ds="http://schemas.openxmlformats.org/officeDocument/2006/customXml" ds:itemID="{A0226A1B-DEE0-3145-B111-A791B64283DA}">
   <ds:schemaRefs>
     <ds:schemaRef ds:uri="http://schemas.openxmlformats.org/officeDocument/2006/bibliography"/>
   </ds:schemaRefs>

</xml_diff>